<commit_message>
Terminal App initial commit
</commit_message>
<xml_diff>
--- a/RestaurantSim/Project Submission.docx
+++ b/RestaurantSim/Project Submission.docx
@@ -454,8 +454,6 @@
             </w:r>
           </w:p>
         </w:tc>
-        <w:bookmarkStart w:id="0" w:name="_GoBack"/>
-        <w:bookmarkEnd w:id="0"/>
       </w:tr>
       <w:tr>
         <w:tc>
@@ -769,6 +767,43 @@
               </w:rPr>
               <w:t>The code to his project is in the folder titled reference</w:t>
             </w:r>
+            <w:r>
+              <w:rPr>
+                <w:i/>
+              </w:rPr>
+              <w:t>.</w:t>
+            </w:r>
+          </w:p>
+          <w:p>
+            <w:pPr>
+              <w:pStyle w:val="ListParagraph"/>
+              <w:ind w:left="0"/>
+              <w:rPr>
+                <w:i/>
+              </w:rPr>
+            </w:pPr>
+            <w:r>
+              <w:rPr>
+                <w:i/>
+              </w:rPr>
+              <w:t xml:space="preserve">We have also used the </w:t>
+            </w:r>
+            <w:proofErr w:type="spellStart"/>
+            <w:r>
+              <w:rPr>
+                <w:i/>
+              </w:rPr>
+              <w:t>StopWatch</w:t>
+            </w:r>
+            <w:proofErr w:type="spellEnd"/>
+            <w:r>
+              <w:rPr>
+                <w:i/>
+              </w:rPr>
+              <w:t xml:space="preserve"> </w:t>
+            </w:r>
+            <w:bookmarkStart w:id="0" w:name="_GoBack"/>
+            <w:bookmarkEnd w:id="0"/>
           </w:p>
         </w:tc>
       </w:tr>

</xml_diff>